<commit_message>
SR Smart Enhancement Doc is updated
SR Smart Mobile App enhancement document is updated.
</commit_message>
<xml_diff>
--- a/SR Smart App/ENHANCEMENTS_SRSMART_ 01.01.03.docx
+++ b/SR Smart App/ENHANCEMENTS_SRSMART_ 01.01.03.docx
@@ -153,23 +153,13 @@
               <w:spacing w:after="0" w:line="240" w:lineRule="auto"/>
               <w:jc w:val="center"/>
             </w:pPr>
-            <w:proofErr w:type="spellStart"/>
             <w:r>
               <w:rPr>
                 <w:rFonts w:ascii="Cambria"/>
                 <w:sz w:val="80"/>
                 <w:szCs w:val="80"/>
               </w:rPr>
-              <w:t>SecuRemote</w:t>
-            </w:r>
-            <w:proofErr w:type="spellEnd"/>
-            <w:r>
-              <w:rPr>
-                <w:rFonts w:ascii="Cambria"/>
-                <w:sz w:val="80"/>
-                <w:szCs w:val="80"/>
-              </w:rPr>
-              <w:t xml:space="preserve"> Smart </w:t>
+              <w:t xml:space="preserve">SecuRemote Smart </w:t>
             </w:r>
             <w:r>
               <w:rPr>
@@ -2405,29 +2395,26 @@
     </w:p>
     <w:p>
       <w:pPr>
-        <w:pStyle w:val="ListParagraph"/>
+        <w:ind w:firstLine="360"/>
+        <w:rPr>
+          <w:rFonts w:asciiTheme="majorHAnsi" w:hAnsiTheme="majorHAnsi" w:cs="Arial Unicode MS"/>
+          <w:color w:val="000000"/>
+          <w:szCs w:val="28"/>
+          <w:u w:color="000000"/>
+        </w:rPr>
+      </w:pPr>
+    </w:p>
+    <w:p>
+      <w:pPr>
         <w:ind w:left="360"/>
         <w:rPr>
           <w:rFonts w:asciiTheme="majorHAnsi" w:hAnsiTheme="majorHAnsi"/>
-          <w:sz w:val="24"/>
           <w:szCs w:val="28"/>
         </w:rPr>
       </w:pPr>
-    </w:p>
-    <w:p>
-      <w:pPr>
-        <w:pStyle w:val="ListParagraph"/>
-        <w:ind w:left="360"/>
-        <w:rPr>
-          <w:rFonts w:asciiTheme="majorHAnsi" w:hAnsiTheme="majorHAnsi"/>
-          <w:sz w:val="24"/>
-          <w:szCs w:val="28"/>
-        </w:rPr>
-      </w:pPr>
       <w:r>
         <w:rPr>
           <w:rFonts w:asciiTheme="majorHAnsi" w:hAnsiTheme="majorHAnsi"/>
-          <w:sz w:val="24"/>
           <w:szCs w:val="28"/>
         </w:rPr>
         <w:t>T</w:t>
@@ -2435,7 +2422,6 @@
       <w:r>
         <w:rPr>
           <w:rFonts w:asciiTheme="majorHAnsi" w:hAnsiTheme="majorHAnsi"/>
-          <w:sz w:val="24"/>
           <w:szCs w:val="28"/>
         </w:rPr>
         <w:t xml:space="preserve">his document provides overview of the SR Smart application </w:t>
@@ -2443,7 +2429,6 @@
       <w:r>
         <w:rPr>
           <w:rFonts w:asciiTheme="majorHAnsi" w:hAnsiTheme="majorHAnsi"/>
-          <w:sz w:val="24"/>
           <w:szCs w:val="28"/>
         </w:rPr>
         <w:t>features enhancements</w:t>
@@ -2451,7 +2436,6 @@
       <w:r>
         <w:rPr>
           <w:rFonts w:asciiTheme="majorHAnsi" w:hAnsiTheme="majorHAnsi"/>
-          <w:sz w:val="24"/>
           <w:szCs w:val="28"/>
         </w:rPr>
         <w:t>. This is only intended for understanding and internal use</w:t>
@@ -2459,7 +2443,6 @@
       <w:r>
         <w:rPr>
           <w:rFonts w:asciiTheme="majorHAnsi" w:hAnsiTheme="majorHAnsi"/>
-          <w:sz w:val="24"/>
           <w:szCs w:val="28"/>
         </w:rPr>
         <w:t>.</w:t>
@@ -2682,21 +2665,12 @@
                 <w:sz w:val="24"/>
               </w:rPr>
             </w:pPr>
-            <w:proofErr w:type="spellStart"/>
             <w:r>
               <w:rPr>
                 <w:rFonts w:asciiTheme="majorHAnsi" w:hAnsiTheme="majorHAnsi"/>
                 <w:sz w:val="24"/>
               </w:rPr>
-              <w:t>SecuRemote</w:t>
-            </w:r>
-            <w:proofErr w:type="spellEnd"/>
-            <w:r>
-              <w:rPr>
-                <w:rFonts w:asciiTheme="majorHAnsi" w:hAnsiTheme="majorHAnsi"/>
-                <w:sz w:val="24"/>
-              </w:rPr>
-              <w:t xml:space="preserve"> online portal</w:t>
+              <w:t>SecuRemote online portal</w:t>
             </w:r>
           </w:p>
         </w:tc>
@@ -2765,21 +2739,12 @@
                 <w:sz w:val="24"/>
               </w:rPr>
             </w:pPr>
-            <w:proofErr w:type="spellStart"/>
             <w:r>
               <w:rPr>
                 <w:rFonts w:asciiTheme="majorHAnsi" w:hAnsiTheme="majorHAnsi"/>
                 <w:sz w:val="24"/>
               </w:rPr>
-              <w:t>SecuRemote</w:t>
-            </w:r>
-            <w:proofErr w:type="spellEnd"/>
-            <w:r>
-              <w:rPr>
-                <w:rFonts w:asciiTheme="majorHAnsi" w:hAnsiTheme="majorHAnsi"/>
-                <w:sz w:val="24"/>
-              </w:rPr>
-              <w:t xml:space="preserve"> Smart</w:t>
+              <w:t>SecuRemote Smart</w:t>
             </w:r>
           </w:p>
         </w:tc>
@@ -2862,23 +2827,7 @@
                 <w:rFonts w:asciiTheme="majorHAnsi" w:hAnsiTheme="majorHAnsi"/>
                 <w:sz w:val="24"/>
               </w:rPr>
-              <w:t xml:space="preserve"> </w:t>
-            </w:r>
-            <w:proofErr w:type="spellStart"/>
-            <w:r>
-              <w:rPr>
-                <w:rFonts w:asciiTheme="majorHAnsi" w:hAnsiTheme="majorHAnsi"/>
-                <w:sz w:val="24"/>
-              </w:rPr>
-              <w:t>SecuRemote</w:t>
-            </w:r>
-            <w:proofErr w:type="spellEnd"/>
-            <w:r>
-              <w:rPr>
-                <w:rFonts w:asciiTheme="majorHAnsi" w:hAnsiTheme="majorHAnsi"/>
-                <w:sz w:val="24"/>
-              </w:rPr>
-              <w:t xml:space="preserve"> Device</w:t>
+              <w:t xml:space="preserve"> SecuRemote Device</w:t>
             </w:r>
           </w:p>
         </w:tc>
@@ -2914,21 +2863,7 @@
               <w:rPr>
                 <w:rFonts w:asciiTheme="majorHAnsi" w:hAnsiTheme="majorHAnsi"/>
               </w:rPr>
-              <w:t xml:space="preserve">      </w:t>
-            </w:r>
-            <w:proofErr w:type="spellStart"/>
-            <w:r>
-              <w:rPr>
-                <w:rFonts w:asciiTheme="majorHAnsi" w:hAnsiTheme="majorHAnsi"/>
-              </w:rPr>
-              <w:t>Dev</w:t>
-            </w:r>
-            <w:proofErr w:type="spellEnd"/>
-            <w:r>
-              <w:rPr>
-                <w:rFonts w:asciiTheme="majorHAnsi" w:hAnsiTheme="majorHAnsi"/>
-              </w:rPr>
-              <w:t>-Kit</w:t>
+              <w:t xml:space="preserve">      Dev-Kit</w:t>
             </w:r>
           </w:p>
         </w:tc>
@@ -2959,21 +2894,7 @@
               <w:rPr>
                 <w:rFonts w:asciiTheme="majorHAnsi" w:hAnsiTheme="majorHAnsi"/>
               </w:rPr>
-              <w:t xml:space="preserve"> </w:t>
-            </w:r>
-            <w:proofErr w:type="spellStart"/>
-            <w:r>
-              <w:rPr>
-                <w:rFonts w:asciiTheme="majorHAnsi" w:hAnsiTheme="majorHAnsi"/>
-              </w:rPr>
-              <w:t>SecuRemote</w:t>
-            </w:r>
-            <w:proofErr w:type="spellEnd"/>
-            <w:r>
-              <w:rPr>
-                <w:rFonts w:asciiTheme="majorHAnsi" w:hAnsiTheme="majorHAnsi"/>
-              </w:rPr>
-              <w:t xml:space="preserve"> Development Kit</w:t>
+              <w:t xml:space="preserve"> SecuRemote Development Kit</w:t>
             </w:r>
           </w:p>
         </w:tc>
@@ -3332,8 +3253,8 @@
         <w:pStyle w:val="Heading1"/>
         <w:ind w:left="360"/>
       </w:pPr>
-      <w:bookmarkStart w:id="14" w:name="_Toc285811637"/>
-      <w:bookmarkStart w:id="15" w:name="_Toc296244868"/>
+      <w:bookmarkStart w:id="14" w:name="_Toc296244868"/>
+      <w:bookmarkStart w:id="15" w:name="_Toc285811637"/>
       <w:r>
         <w:lastRenderedPageBreak/>
         <w:t>Validate Admin</w:t>
@@ -3344,7 +3265,7 @@
       <w:r>
         <w:t>with Remember Me Option</w:t>
       </w:r>
-      <w:bookmarkEnd w:id="15"/>
+      <w:bookmarkEnd w:id="14"/>
       <w:r>
         <w:t xml:space="preserve"> </w:t>
       </w:r>
@@ -3549,17 +3470,7 @@
           <w:sz w:val="24"/>
           <w:szCs w:val="24"/>
         </w:rPr>
-        <w:t xml:space="preserve">If admin credentials are not authorized for selected SR Device then below alert will be </w:t>
-      </w:r>
-      <w:bookmarkStart w:id="16" w:name="_GoBack"/>
-      <w:bookmarkEnd w:id="16"/>
-      <w:r>
-        <w:rPr>
-          <w:rFonts w:asciiTheme="majorHAnsi" w:hAnsiTheme="majorHAnsi"/>
-          <w:sz w:val="24"/>
-          <w:szCs w:val="24"/>
-        </w:rPr>
-        <w:t xml:space="preserve">displayed. </w:t>
+        <w:t xml:space="preserve">If admin credentials are not authorized for selected SR Device then below alert will be displayed. </w:t>
       </w:r>
     </w:p>
     <w:p>
@@ -3777,19 +3688,20 @@
         <w:pStyle w:val="Heading1"/>
         <w:ind w:left="360"/>
       </w:pPr>
-      <w:bookmarkStart w:id="17" w:name="Version_Information"/>
-      <w:bookmarkStart w:id="18" w:name="Step4"/>
-      <w:bookmarkStart w:id="19" w:name="_Toc416134224"/>
-      <w:bookmarkStart w:id="20" w:name="_Toc416134821"/>
-      <w:bookmarkStart w:id="21" w:name="_Toc416135174"/>
-      <w:bookmarkStart w:id="22" w:name="_Toc416135935"/>
-      <w:bookmarkStart w:id="23" w:name="_Toc416137184"/>
-      <w:bookmarkStart w:id="24" w:name="_Toc416137324"/>
-      <w:bookmarkStart w:id="25" w:name="_Toc416137377"/>
-      <w:bookmarkStart w:id="26" w:name="_Toc416137431"/>
-      <w:bookmarkStart w:id="27" w:name="_Toc416137484"/>
-      <w:bookmarkStart w:id="28" w:name="_Toc296244869"/>
-      <w:bookmarkEnd w:id="14"/>
+      <w:bookmarkStart w:id="16" w:name="Version_Information"/>
+      <w:bookmarkStart w:id="17" w:name="Step4"/>
+      <w:bookmarkStart w:id="18" w:name="_Toc416134224"/>
+      <w:bookmarkStart w:id="19" w:name="_Toc416134821"/>
+      <w:bookmarkStart w:id="20" w:name="_Toc416135174"/>
+      <w:bookmarkStart w:id="21" w:name="_Toc416135935"/>
+      <w:bookmarkStart w:id="22" w:name="_Toc416137184"/>
+      <w:bookmarkStart w:id="23" w:name="_Toc416137324"/>
+      <w:bookmarkStart w:id="24" w:name="_Toc416137377"/>
+      <w:bookmarkStart w:id="25" w:name="_Toc416137431"/>
+      <w:bookmarkStart w:id="26" w:name="_Toc416137484"/>
+      <w:bookmarkStart w:id="27" w:name="_Toc296244869"/>
+      <w:bookmarkEnd w:id="15"/>
+      <w:bookmarkEnd w:id="16"/>
       <w:bookmarkEnd w:id="17"/>
       <w:bookmarkEnd w:id="18"/>
       <w:bookmarkEnd w:id="19"/>
@@ -3800,16 +3712,15 @@
       <w:bookmarkEnd w:id="24"/>
       <w:bookmarkEnd w:id="25"/>
       <w:bookmarkEnd w:id="26"/>
-      <w:bookmarkEnd w:id="27"/>
       <w:r>
         <w:lastRenderedPageBreak/>
         <w:t>Settings Screen</w:t>
       </w:r>
-      <w:bookmarkStart w:id="29" w:name="_Toc416134226"/>
-      <w:bookmarkEnd w:id="28"/>
+      <w:bookmarkStart w:id="28" w:name="_Toc416134226"/>
+      <w:bookmarkEnd w:id="27"/>
     </w:p>
     <w:p/>
-    <w:bookmarkEnd w:id="29"/>
+    <w:bookmarkEnd w:id="28"/>
     <w:p>
       <w:pPr>
         <w:pStyle w:val="ListParagraph"/>
@@ -4450,7 +4361,6 @@
           <w:szCs w:val="24"/>
         </w:rPr>
       </w:pPr>
-      <w:proofErr w:type="spellStart"/>
       <w:r>
         <w:rPr>
           <w:rFonts w:asciiTheme="majorHAnsi" w:hAnsiTheme="majorHAnsi"/>
@@ -4458,17 +4368,7 @@
           <w:sz w:val="24"/>
           <w:szCs w:val="24"/>
         </w:rPr>
-        <w:t>Dev</w:t>
-      </w:r>
-      <w:proofErr w:type="spellEnd"/>
-      <w:r>
-        <w:rPr>
-          <w:rFonts w:asciiTheme="majorHAnsi" w:hAnsiTheme="majorHAnsi"/>
-          <w:color w:val="FF0000"/>
-          <w:sz w:val="24"/>
-          <w:szCs w:val="24"/>
-        </w:rPr>
-        <w:t>-Kit and Padlock must also follow this pattern. We will put screen for the same later.</w:t>
+        <w:t>Dev-Kit and Padlock must also follow this pattern. We will put screen for the same later.</w:t>
       </w:r>
     </w:p>
     <w:p>
@@ -4671,12 +4571,12 @@
         <w:pStyle w:val="Heading1"/>
         <w:ind w:left="360"/>
       </w:pPr>
-      <w:bookmarkStart w:id="30" w:name="_Toc296244870"/>
+      <w:bookmarkStart w:id="29" w:name="_Toc296244870"/>
       <w:r>
         <w:lastRenderedPageBreak/>
         <w:t>Guest or Invited Users permissions</w:t>
       </w:r>
-      <w:bookmarkEnd w:id="30"/>
+      <w:bookmarkEnd w:id="29"/>
     </w:p>
     <w:p/>
     <w:p>
@@ -4904,7 +4804,7 @@
         <w:pStyle w:val="Heading1"/>
         <w:ind w:left="360"/>
       </w:pPr>
-      <w:bookmarkStart w:id="31" w:name="_Toc296244871"/>
+      <w:bookmarkStart w:id="30" w:name="_Toc296244871"/>
       <w:r>
         <w:lastRenderedPageBreak/>
         <w:t>Remove Admin PIN F</w:t>
@@ -4912,7 +4812,7 @@
       <w:r>
         <w:t>eature</w:t>
       </w:r>
-      <w:bookmarkEnd w:id="31"/>
+      <w:bookmarkEnd w:id="30"/>
     </w:p>
     <w:p/>
     <w:p>
@@ -5274,7 +5174,7 @@
         <w:pStyle w:val="Heading1"/>
         <w:ind w:left="360"/>
       </w:pPr>
-      <w:bookmarkStart w:id="32" w:name="_Toc296244872"/>
+      <w:bookmarkStart w:id="31" w:name="_Toc296244872"/>
       <w:r>
         <w:lastRenderedPageBreak/>
         <w:t xml:space="preserve">Confirm Password </w:t>
@@ -5285,7 +5185,7 @@
       <w:r>
         <w:t>eature</w:t>
       </w:r>
-      <w:bookmarkEnd w:id="32"/>
+      <w:bookmarkEnd w:id="31"/>
     </w:p>
     <w:p/>
     <w:p>
@@ -5526,18 +5426,19 @@
     <w:p/>
     <w:p/>
     <w:p/>
-    <w:p/>
-    <w:p/>
     <w:p>
       <w:pPr>
         <w:pStyle w:val="Heading1"/>
         <w:ind w:left="360"/>
       </w:pPr>
-      <w:bookmarkStart w:id="33" w:name="_Toc296244873"/>
+      <w:bookmarkStart w:id="32" w:name="_Toc296244873"/>
+      <w:bookmarkStart w:id="33" w:name="_GoBack"/>
+      <w:bookmarkEnd w:id="33"/>
       <w:r>
+        <w:lastRenderedPageBreak/>
         <w:t>FAQs</w:t>
       </w:r>
-      <w:bookmarkEnd w:id="33"/>
+      <w:bookmarkEnd w:id="32"/>
     </w:p>
     <w:p/>
     <w:p>
@@ -5747,7 +5648,7 @@
         <w:rStyle w:val="PageNumber"/>
         <w:noProof/>
       </w:rPr>
-      <w:t>11</w:t>
+      <w:t>12</w:t>
     </w:r>
     <w:r>
       <w:rPr>
@@ -6013,6 +5914,7 @@
           <w:docPartUnique/>
         </w:docPartObj>
       </w:sdtPr>
+      <w:sdtEndPr/>
       <w:sdtContent>
         <w:r>
           <w:rPr>
@@ -15539,7 +15441,7 @@
 </file>
 
 <file path=customXml/itemProps1.xml><?xml version="1.0" encoding="utf-8"?>
-<ds:datastoreItem xmlns:ds="http://schemas.openxmlformats.org/officeDocument/2006/customXml" ds:itemID="{5954C6FD-E7CB-B649-BB8B-1C1030FC076D}">
+<ds:datastoreItem xmlns:ds="http://schemas.openxmlformats.org/officeDocument/2006/customXml" ds:itemID="{D342292A-8C4B-0548-9356-EB790476DCA3}">
   <ds:schemaRefs>
     <ds:schemaRef ds:uri="http://schemas.openxmlformats.org/officeDocument/2006/bibliography"/>
   </ds:schemaRefs>

</xml_diff>